<commit_message>
Se deshace malentendido y se completa consigna 7-b
</commit_message>
<xml_diff>
--- a/Documentación/Documentation.docx
+++ b/Documentación/Documentation.docx
@@ -3,53 +3,6 @@
 <w:document xmlns:wpc="http://schemas.microsoft.com/office/word/2010/wordprocessingCanvas" xmlns:cx="http://schemas.microsoft.com/office/drawing/2014/chartex" xmlns:cx1="http://schemas.microsoft.com/office/drawing/2015/9/8/chartex" xmlns:cx2="http://schemas.microsoft.com/office/drawing/2015/10/21/chartex" xmlns:cx3="http://schemas.microsoft.com/office/drawing/2016/5/9/chartex" xmlns:cx4="http://schemas.microsoft.com/office/drawing/2016/5/10/chartex" xmlns:cx5="http://schemas.microsoft.com/office/drawing/2016/5/11/chartex" xmlns:cx6="http://schemas.microsoft.com/office/drawing/2016/5/12/chartex" xmlns:cx7="http://schemas.microsoft.com/office/drawing/2016/5/13/chartex" xmlns:cx8="http://schemas.microsoft.com/office/drawing/2016/5/14/chartex" xmlns:mc="http://schemas.openxmlformats.org/markup-compatibility/2006" xmlns:aink="http://schemas.microsoft.com/office/drawing/2016/ink" xmlns:am3d="http://schemas.microsoft.com/office/drawing/2017/model3d" xmlns:o="urn:schemas-microsoft-com:office:office" xmlns:r="http://schemas.openxmlformats.org/officeDocument/2006/relationships" xmlns:m="http://schemas.openxmlformats.org/officeDocument/2006/math" xmlns:v="urn:schemas-microsoft-com:vml" xmlns:wp14="http://schemas.microsoft.com/office/word/2010/wordprocessingDrawing" xmlns:wp="http://schemas.openxmlformats.org/drawingml/2006/wordprocessingDrawing" xmlns:w10="urn:schemas-microsoft-com:office:word" xmlns:w="http://schemas.openxmlformats.org/wordprocessingml/2006/main" xmlns:w14="http://schemas.microsoft.com/office/word/2010/wordml" xmlns:w15="http://schemas.microsoft.com/office/word/2012/wordml" xmlns:w16cid="http://schemas.microsoft.com/office/word/2016/wordml/cid" xmlns:w16se="http://schemas.microsoft.com/office/word/2015/wordml/symex" xmlns:wpg="http://schemas.microsoft.com/office/word/2010/wordprocessingGroup" xmlns:wpi="http://schemas.microsoft.com/office/word/2010/wordprocessingInk" xmlns:wne="http://schemas.microsoft.com/office/word/2006/wordml" xmlns:wps="http://schemas.microsoft.com/office/word/2010/wordprocessingShape" mc:Ignorable="w14 w15 w16se w16cid wp14">
   <w:body>
     <w:p>
-      <w:r>
-        <w:rPr>
-          <w:noProof/>
-        </w:rPr>
-        <w:drawing>
-          <wp:inline distT="0" distB="0" distL="0" distR="0" wp14:anchorId="629A48F8" wp14:editId="1ABFA81B">
-            <wp:extent cx="5819905" cy="4505325"/>
-            <wp:effectExtent l="0" t="0" r="9525" b="0"/>
-            <wp:docPr id="1" name="Imagen 1"/>
-            <wp:cNvGraphicFramePr>
-              <a:graphicFrameLocks xmlns:a="http://schemas.openxmlformats.org/drawingml/2006/main" noChangeAspect="1"/>
-            </wp:cNvGraphicFramePr>
-            <a:graphic xmlns:a="http://schemas.openxmlformats.org/drawingml/2006/main">
-              <a:graphicData uri="http://schemas.openxmlformats.org/drawingml/2006/picture">
-                <pic:pic xmlns:pic="http://schemas.openxmlformats.org/drawingml/2006/picture">
-                  <pic:nvPicPr>
-                    <pic:cNvPr id="1" name=""/>
-                    <pic:cNvPicPr/>
-                  </pic:nvPicPr>
-                  <pic:blipFill rotWithShape="1">
-                    <a:blip r:embed="rId4"/>
-                    <a:srcRect r="30441"/>
-                    <a:stretch/>
-                  </pic:blipFill>
-                  <pic:spPr bwMode="auto">
-                    <a:xfrm>
-                      <a:off x="0" y="0"/>
-                      <a:ext cx="5849906" cy="4528549"/>
-                    </a:xfrm>
-                    <a:prstGeom prst="rect">
-                      <a:avLst/>
-                    </a:prstGeom>
-                    <a:ln>
-                      <a:noFill/>
-                    </a:ln>
-                    <a:extLst>
-                      <a:ext uri="{53640926-AAD7-44D8-BBD7-CCE9431645EC}">
-                        <a14:shadowObscured xmlns:a14="http://schemas.microsoft.com/office/drawing/2010/main"/>
-                      </a:ext>
-                    </a:extLst>
-                  </pic:spPr>
-                </pic:pic>
-              </a:graphicData>
-            </a:graphic>
-          </wp:inline>
-        </w:drawing>
-      </w:r>
       <w:bookmarkStart w:id="0" w:name="_GoBack"/>
       <w:bookmarkEnd w:id="0"/>
     </w:p>
@@ -186,6 +139,7 @@
     <w:lsdException w:name="HTML Sample" w:semiHidden="1" w:unhideWhenUsed="1"/>
     <w:lsdException w:name="HTML Typewriter" w:semiHidden="1" w:unhideWhenUsed="1"/>
     <w:lsdException w:name="HTML Variable" w:semiHidden="1" w:unhideWhenUsed="1"/>
+    <w:lsdException w:name="Normal Table" w:semiHidden="1" w:unhideWhenUsed="1"/>
     <w:lsdException w:name="annotation subject" w:semiHidden="1" w:unhideWhenUsed="1"/>
     <w:lsdException w:name="No List" w:semiHidden="1" w:unhideWhenUsed="1"/>
     <w:lsdException w:name="Outline List 1" w:semiHidden="1" w:unhideWhenUsed="1"/>
@@ -232,8 +186,10 @@
     <w:lsdException w:name="Table Subtle 2" w:semiHidden="1" w:unhideWhenUsed="1"/>
     <w:lsdException w:name="Table Web 1" w:semiHidden="1" w:unhideWhenUsed="1"/>
     <w:lsdException w:name="Table Web 2" w:semiHidden="1" w:unhideWhenUsed="1"/>
+    <w:lsdException w:name="Table Web 3" w:semiHidden="1" w:unhideWhenUsed="1"/>
     <w:lsdException w:name="Balloon Text" w:semiHidden="1" w:unhideWhenUsed="1"/>
     <w:lsdException w:name="Table Grid" w:uiPriority="39"/>
+    <w:lsdException w:name="Table Theme" w:semiHidden="1" w:unhideWhenUsed="1"/>
     <w:lsdException w:name="Placeholder Text" w:semiHidden="1"/>
     <w:lsdException w:name="No Spacing" w:uiPriority="1" w:qFormat="1"/>
     <w:lsdException w:name="Light Shading" w:uiPriority="60"/>

</xml_diff>